<commit_message>
- add overall design: Angular, Nodejs Restful API - add features: '/', '/api' - add some requirements in requirement file
Signed-off-by: fxanhkhoa <fxanhkhoa@gmail.com>
</commit_message>
<xml_diff>
--- a/Documents/Tutorials/Install-Environment.docx
+++ b/Documents/Tutorials/Install-Environment.docx
@@ -1,6 +1,6 @@
 
 <file path=word/document.xml><?xml version="1.0" encoding="utf-8"?>
-<w:document xmlns:wpc="http://schemas.microsoft.com/office/word/2010/wordprocessingCanvas" xmlns:cx="http://schemas.microsoft.com/office/drawing/2014/chartex" xmlns:mc="http://schemas.openxmlformats.org/markup-compatibility/2006" xmlns:o="urn:schemas-microsoft-com:office:office" xmlns:r="http://schemas.openxmlformats.org/officeDocument/2006/relationships" xmlns:m="http://schemas.openxmlformats.org/officeDocument/2006/math" xmlns:v="urn:schemas-microsoft-com:vml" xmlns:wp14="http://schemas.microsoft.com/office/word/2010/wordprocessingDrawing" xmlns:wp="http://schemas.openxmlformats.org/drawingml/2006/wordprocessingDrawing" xmlns:w10="urn:schemas-microsoft-com:office:word" xmlns:w="http://schemas.openxmlformats.org/wordprocessingml/2006/main" xmlns:w14="http://schemas.microsoft.com/office/word/2010/wordml" xmlns:w15="http://schemas.microsoft.com/office/word/2012/wordml" xmlns:w16se="http://schemas.microsoft.com/office/word/2015/wordml/symex" xmlns:wpg="http://schemas.microsoft.com/office/word/2010/wordprocessingGroup" xmlns:wpi="http://schemas.microsoft.com/office/word/2010/wordprocessingInk" xmlns:wne="http://schemas.microsoft.com/office/word/2006/wordml" xmlns:wps="http://schemas.microsoft.com/office/word/2010/wordprocessingShape" mc:Ignorable="w14 w15 w16se wp14">
+<w:document xmlns:wpc="http://schemas.microsoft.com/office/word/2010/wordprocessingCanvas" xmlns:cx="http://schemas.microsoft.com/office/drawing/2014/chartex" xmlns:cx1="http://schemas.microsoft.com/office/drawing/2015/9/8/chartex" xmlns:cx2="http://schemas.microsoft.com/office/drawing/2015/10/21/chartex" xmlns:cx3="http://schemas.microsoft.com/office/drawing/2016/5/9/chartex" xmlns:cx4="http://schemas.microsoft.com/office/drawing/2016/5/10/chartex" xmlns:cx5="http://schemas.microsoft.com/office/drawing/2016/5/11/chartex" xmlns:cx6="http://schemas.microsoft.com/office/drawing/2016/5/12/chartex" xmlns:cx7="http://schemas.microsoft.com/office/drawing/2016/5/13/chartex" xmlns:cx8="http://schemas.microsoft.com/office/drawing/2016/5/14/chartex" xmlns:mc="http://schemas.openxmlformats.org/markup-compatibility/2006" xmlns:aink="http://schemas.microsoft.com/office/drawing/2016/ink" xmlns:am3d="http://schemas.microsoft.com/office/drawing/2017/model3d" xmlns:o="urn:schemas-microsoft-com:office:office" xmlns:r="http://schemas.openxmlformats.org/officeDocument/2006/relationships" xmlns:m="http://schemas.openxmlformats.org/officeDocument/2006/math" xmlns:v="urn:schemas-microsoft-com:vml" xmlns:wp14="http://schemas.microsoft.com/office/word/2010/wordprocessingDrawing" xmlns:wp="http://schemas.openxmlformats.org/drawingml/2006/wordprocessingDrawing" xmlns:w10="urn:schemas-microsoft-com:office:word" xmlns:w="http://schemas.openxmlformats.org/wordprocessingml/2006/main" xmlns:w14="http://schemas.microsoft.com/office/word/2010/wordml" xmlns:w15="http://schemas.microsoft.com/office/word/2012/wordml" xmlns:w16cid="http://schemas.microsoft.com/office/word/2016/wordml/cid" xmlns:w16se="http://schemas.microsoft.com/office/word/2015/wordml/symex" xmlns:wpg="http://schemas.microsoft.com/office/word/2010/wordprocessingGroup" xmlns:wpi="http://schemas.microsoft.com/office/word/2010/wordprocessingInk" xmlns:wne="http://schemas.microsoft.com/office/word/2006/wordml" xmlns:wps="http://schemas.microsoft.com/office/word/2010/wordprocessingShape" mc:Ignorable="w14 w15 w16se w16cid wp14">
   <w:body>
     <w:p>
       <w:pPr>
@@ -264,18 +264,7 @@
           <w:szCs w:val="19"/>
           <w:shd w:val="clear" w:color="auto" w:fill="444444"/>
         </w:rPr>
-        <w:t xml:space="preserve">ng new </w:t>
-      </w:r>
-      <w:r>
-        <w:rPr>
-          <w:rStyle w:val="pln"/>
-          <w:rFonts w:ascii="Courier New" w:hAnsi="Courier New" w:cs="Courier New"/>
-          <w:color w:val="17FF0B"/>
-          <w:sz w:val="19"/>
-          <w:szCs w:val="19"/>
-          <w:shd w:val="clear" w:color="auto" w:fill="444444"/>
-        </w:rPr>
-        <w:t>&lt;Project-Name&gt;</w:t>
+        <w:t>ng new &lt;Project-Name&gt;</w:t>
       </w:r>
     </w:p>
     <w:p>
@@ -493,6 +482,39 @@
           <w:rFonts w:ascii="Times New Roman" w:hAnsi="Times New Roman" w:cs="Times New Roman"/>
         </w:rPr>
       </w:pPr>
+    </w:p>
+    <w:p>
+      <w:pPr>
+        <w:rPr>
+          <w:rFonts w:ascii="Times New Roman" w:hAnsi="Times New Roman" w:cs="Times New Roman"/>
+        </w:rPr>
+      </w:pPr>
+      <w:r>
+        <w:rPr>
+          <w:rFonts w:ascii="Times New Roman" w:hAnsi="Times New Roman" w:cs="Times New Roman"/>
+        </w:rPr>
+        <w:t>MONGODB</w:t>
+      </w:r>
+      <w:r>
+        <w:rPr>
+          <w:rFonts w:ascii="Times New Roman" w:hAnsi="Times New Roman" w:cs="Times New Roman"/>
+        </w:rPr>
+        <w:t xml:space="preserve"> (</w:t>
+      </w:r>
+      <w:proofErr w:type="spellStart"/>
+      <w:r>
+        <w:rPr>
+          <w:rFonts w:ascii="Times New Roman" w:hAnsi="Times New Roman" w:cs="Times New Roman"/>
+        </w:rPr>
+        <w:t>ver</w:t>
+      </w:r>
+      <w:proofErr w:type="spellEnd"/>
+      <w:r>
+        <w:rPr>
+          <w:rFonts w:ascii="Times New Roman" w:hAnsi="Times New Roman" w:cs="Times New Roman"/>
+        </w:rPr>
+        <w:t xml:space="preserve"> 4.2.2)</w:t>
+      </w:r>
       <w:bookmarkStart w:id="0" w:name="_GoBack"/>
       <w:bookmarkEnd w:id="0"/>
     </w:p>
@@ -502,31 +524,88 @@
           <w:rFonts w:ascii="Times New Roman" w:hAnsi="Times New Roman" w:cs="Times New Roman"/>
         </w:rPr>
       </w:pPr>
-      <w:r>
-        <w:rPr>
-          <w:rFonts w:ascii="Times New Roman" w:hAnsi="Times New Roman" w:cs="Times New Roman"/>
-        </w:rPr>
-        <w:t>MONGODB</w:t>
-      </w:r>
-      <w:r>
-        <w:rPr>
-          <w:rFonts w:ascii="Times New Roman" w:hAnsi="Times New Roman" w:cs="Times New Roman"/>
-        </w:rPr>
-        <w:t xml:space="preserve"> (</w:t>
-      </w:r>
+    </w:p>
+    <w:p>
+      <w:pPr>
+        <w:rPr>
+          <w:rFonts w:ascii="Times New Roman" w:hAnsi="Times New Roman" w:cs="Times New Roman"/>
+        </w:rPr>
+      </w:pPr>
+      <w:r>
+        <w:rPr>
+          <w:rFonts w:ascii="Times New Roman" w:hAnsi="Times New Roman" w:cs="Times New Roman"/>
+        </w:rPr>
+        <w:t xml:space="preserve">Additional module </w:t>
+      </w:r>
+      <w:proofErr w:type="gramStart"/>
+      <w:r>
+        <w:rPr>
+          <w:rFonts w:ascii="Times New Roman" w:hAnsi="Times New Roman" w:cs="Times New Roman"/>
+        </w:rPr>
+        <w:t>install</w:t>
+      </w:r>
+      <w:proofErr w:type="gramEnd"/>
+      <w:r>
+        <w:rPr>
+          <w:rFonts w:ascii="Times New Roman" w:hAnsi="Times New Roman" w:cs="Times New Roman"/>
+        </w:rPr>
+        <w:t>:</w:t>
+      </w:r>
+    </w:p>
+    <w:p>
+      <w:pPr>
+        <w:pStyle w:val="ListParagraph"/>
+        <w:numPr>
+          <w:ilvl w:val="0"/>
+          <w:numId w:val="1"/>
+        </w:numPr>
+        <w:rPr>
+          <w:rFonts w:ascii="Times New Roman" w:hAnsi="Times New Roman" w:cs="Times New Roman"/>
+        </w:rPr>
+      </w:pPr>
       <w:proofErr w:type="spellStart"/>
       <w:r>
         <w:rPr>
           <w:rFonts w:ascii="Times New Roman" w:hAnsi="Times New Roman" w:cs="Times New Roman"/>
         </w:rPr>
-        <w:t>ver</w:t>
+        <w:t>Tslib</w:t>
       </w:r>
       <w:proofErr w:type="spellEnd"/>
-      <w:r>
-        <w:rPr>
-          <w:rFonts w:ascii="Times New Roman" w:hAnsi="Times New Roman" w:cs="Times New Roman"/>
-        </w:rPr>
-        <w:t xml:space="preserve"> 4.2.2)</w:t>
+    </w:p>
+    <w:p>
+      <w:pPr>
+        <w:pStyle w:val="ListParagraph"/>
+        <w:numPr>
+          <w:ilvl w:val="0"/>
+          <w:numId w:val="1"/>
+        </w:numPr>
+        <w:rPr>
+          <w:rFonts w:ascii="Times New Roman" w:hAnsi="Times New Roman" w:cs="Times New Roman"/>
+        </w:rPr>
+      </w:pPr>
+      <w:r>
+        <w:rPr>
+          <w:rFonts w:ascii="Times New Roman" w:hAnsi="Times New Roman" w:cs="Times New Roman"/>
+        </w:rPr>
+        <w:t>Angular/core</w:t>
+      </w:r>
+    </w:p>
+    <w:p>
+      <w:pPr>
+        <w:pStyle w:val="ListParagraph"/>
+        <w:numPr>
+          <w:ilvl w:val="0"/>
+          <w:numId w:val="1"/>
+        </w:numPr>
+        <w:rPr>
+          <w:rFonts w:ascii="Times New Roman" w:hAnsi="Times New Roman" w:cs="Times New Roman"/>
+        </w:rPr>
+      </w:pPr>
+      <w:r>
+        <w:rPr>
+          <w:rFonts w:ascii="Times New Roman" w:hAnsi="Times New Roman" w:cs="Times New Roman"/>
+        </w:rPr>
+        <w:t>Angular/router</w:t>
       </w:r>
     </w:p>
     <w:sectPr>
@@ -540,7 +619,7 @@
 </file>
 
 <file path=word/numbering.xml><?xml version="1.0" encoding="utf-8"?>
-<w:numbering xmlns:wpc="http://schemas.microsoft.com/office/word/2010/wordprocessingCanvas" xmlns:cx="http://schemas.microsoft.com/office/drawing/2014/chartex" xmlns:mc="http://schemas.openxmlformats.org/markup-compatibility/2006" xmlns:o="urn:schemas-microsoft-com:office:office" xmlns:r="http://schemas.openxmlformats.org/officeDocument/2006/relationships" xmlns:m="http://schemas.openxmlformats.org/officeDocument/2006/math" xmlns:v="urn:schemas-microsoft-com:vml" xmlns:wp14="http://schemas.microsoft.com/office/word/2010/wordprocessingDrawing" xmlns:wp="http://schemas.openxmlformats.org/drawingml/2006/wordprocessingDrawing" xmlns:w10="urn:schemas-microsoft-com:office:word" xmlns:w="http://schemas.openxmlformats.org/wordprocessingml/2006/main" xmlns:w14="http://schemas.microsoft.com/office/word/2010/wordml" xmlns:w15="http://schemas.microsoft.com/office/word/2012/wordml" xmlns:w16se="http://schemas.microsoft.com/office/word/2015/wordml/symex" xmlns:wpg="http://schemas.microsoft.com/office/word/2010/wordprocessingGroup" xmlns:wpi="http://schemas.microsoft.com/office/word/2010/wordprocessingInk" xmlns:wne="http://schemas.microsoft.com/office/word/2006/wordml" xmlns:wps="http://schemas.microsoft.com/office/word/2010/wordprocessingShape" mc:Ignorable="w14 w15 w16se wp14">
+<w:numbering xmlns:wpc="http://schemas.microsoft.com/office/word/2010/wordprocessingCanvas" xmlns:cx="http://schemas.microsoft.com/office/drawing/2014/chartex" xmlns:cx1="http://schemas.microsoft.com/office/drawing/2015/9/8/chartex" xmlns:cx2="http://schemas.microsoft.com/office/drawing/2015/10/21/chartex" xmlns:cx3="http://schemas.microsoft.com/office/drawing/2016/5/9/chartex" xmlns:cx4="http://schemas.microsoft.com/office/drawing/2016/5/10/chartex" xmlns:cx5="http://schemas.microsoft.com/office/drawing/2016/5/11/chartex" xmlns:cx6="http://schemas.microsoft.com/office/drawing/2016/5/12/chartex" xmlns:cx7="http://schemas.microsoft.com/office/drawing/2016/5/13/chartex" xmlns:cx8="http://schemas.microsoft.com/office/drawing/2016/5/14/chartex" xmlns:mc="http://schemas.openxmlformats.org/markup-compatibility/2006" xmlns:aink="http://schemas.microsoft.com/office/drawing/2016/ink" xmlns:am3d="http://schemas.microsoft.com/office/drawing/2017/model3d" xmlns:o="urn:schemas-microsoft-com:office:office" xmlns:r="http://schemas.openxmlformats.org/officeDocument/2006/relationships" xmlns:m="http://schemas.openxmlformats.org/officeDocument/2006/math" xmlns:v="urn:schemas-microsoft-com:vml" xmlns:wp14="http://schemas.microsoft.com/office/word/2010/wordprocessingDrawing" xmlns:wp="http://schemas.openxmlformats.org/drawingml/2006/wordprocessingDrawing" xmlns:w10="urn:schemas-microsoft-com:office:word" xmlns:w="http://schemas.openxmlformats.org/wordprocessingml/2006/main" xmlns:w14="http://schemas.microsoft.com/office/word/2010/wordml" xmlns:w15="http://schemas.microsoft.com/office/word/2012/wordml" xmlns:w16cid="http://schemas.microsoft.com/office/word/2016/wordml/cid" xmlns:w16se="http://schemas.microsoft.com/office/word/2015/wordml/symex" xmlns:wpg="http://schemas.microsoft.com/office/word/2010/wordprocessingGroup" xmlns:wpi="http://schemas.microsoft.com/office/word/2010/wordprocessingInk" xmlns:wne="http://schemas.microsoft.com/office/word/2006/wordml" xmlns:wps="http://schemas.microsoft.com/office/word/2010/wordprocessingShape" mc:Ignorable="w14 w15 w16se w16cid wp14">
   <w:abstractNum w:abstractNumId="0" w15:restartNumberingAfterBreak="0">
     <w:nsid w:val="03A576DD"/>
     <w:multiLevelType w:val="hybridMultilevel"/>
@@ -660,7 +739,7 @@
 </file>
 
 <file path=word/styles.xml><?xml version="1.0" encoding="utf-8"?>
-<w:styles xmlns:mc="http://schemas.openxmlformats.org/markup-compatibility/2006" xmlns:r="http://schemas.openxmlformats.org/officeDocument/2006/relationships" xmlns:w="http://schemas.openxmlformats.org/wordprocessingml/2006/main" xmlns:w14="http://schemas.microsoft.com/office/word/2010/wordml" xmlns:w15="http://schemas.microsoft.com/office/word/2012/wordml" xmlns:w16se="http://schemas.microsoft.com/office/word/2015/wordml/symex" mc:Ignorable="w14 w15 w16se">
+<w:styles xmlns:mc="http://schemas.openxmlformats.org/markup-compatibility/2006" xmlns:r="http://schemas.openxmlformats.org/officeDocument/2006/relationships" xmlns:w="http://schemas.openxmlformats.org/wordprocessingml/2006/main" xmlns:w14="http://schemas.microsoft.com/office/word/2010/wordml" xmlns:w15="http://schemas.microsoft.com/office/word/2012/wordml" xmlns:w16cid="http://schemas.microsoft.com/office/word/2016/wordml/cid" xmlns:w16se="http://schemas.microsoft.com/office/word/2015/wordml/symex" mc:Ignorable="w14 w15 w16se w16cid">
   <w:docDefaults>
     <w:rPrDefault>
       <w:rPr>
@@ -676,7 +755,7 @@
       </w:pPr>
     </w:pPrDefault>
   </w:docDefaults>
-  <w:latentStyles w:defLockedState="0" w:defUIPriority="99" w:defSemiHidden="0" w:defUnhideWhenUsed="0" w:defQFormat="0" w:count="371">
+  <w:latentStyles w:defLockedState="0" w:defUIPriority="99" w:defSemiHidden="0" w:defUnhideWhenUsed="0" w:defQFormat="0" w:count="375">
     <w:lsdException w:name="Normal" w:uiPriority="0" w:qFormat="1"/>
     <w:lsdException w:name="heading 1" w:uiPriority="9" w:qFormat="1"/>
     <w:lsdException w:name="heading 2" w:semiHidden="1" w:uiPriority="9" w:unhideWhenUsed="1" w:qFormat="1"/>
@@ -782,7 +861,6 @@
     <w:lsdException w:name="HTML Sample" w:semiHidden="1" w:unhideWhenUsed="1"/>
     <w:lsdException w:name="HTML Typewriter" w:semiHidden="1" w:unhideWhenUsed="1"/>
     <w:lsdException w:name="HTML Variable" w:semiHidden="1" w:unhideWhenUsed="1"/>
-    <w:lsdException w:name="Normal Table" w:semiHidden="1" w:unhideWhenUsed="1"/>
     <w:lsdException w:name="annotation subject" w:semiHidden="1" w:unhideWhenUsed="1"/>
     <w:lsdException w:name="No List" w:semiHidden="1" w:unhideWhenUsed="1"/>
     <w:lsdException w:name="Outline List 1" w:semiHidden="1" w:unhideWhenUsed="1"/>
@@ -826,10 +904,8 @@
     <w:lsdException w:name="Table Elegant" w:semiHidden="1" w:unhideWhenUsed="1"/>
     <w:lsdException w:name="Table Professional" w:semiHidden="1" w:unhideWhenUsed="1"/>
     <w:lsdException w:name="Table Subtle 1" w:semiHidden="1" w:unhideWhenUsed="1"/>
-    <w:lsdException w:name="Table Subtle 2" w:semiHidden="1" w:unhideWhenUsed="1"/>
     <w:lsdException w:name="Table Web 1" w:semiHidden="1" w:unhideWhenUsed="1"/>
     <w:lsdException w:name="Table Web 2" w:semiHidden="1" w:unhideWhenUsed="1"/>
-    <w:lsdException w:name="Table Web 3" w:semiHidden="1" w:unhideWhenUsed="1"/>
     <w:lsdException w:name="Balloon Text" w:semiHidden="1" w:unhideWhenUsed="1"/>
     <w:lsdException w:name="Table Grid" w:uiPriority="39"/>
     <w:lsdException w:name="Table Theme" w:semiHidden="1" w:unhideWhenUsed="1"/>
@@ -1048,6 +1124,10 @@
     <w:lsdException w:name="List Table 5 Dark Accent 6" w:uiPriority="50"/>
     <w:lsdException w:name="List Table 6 Colorful Accent 6" w:uiPriority="51"/>
     <w:lsdException w:name="List Table 7 Colorful Accent 6" w:uiPriority="52"/>
+    <w:lsdException w:name="Mention" w:semiHidden="1" w:unhideWhenUsed="1"/>
+    <w:lsdException w:name="Smart Hyperlink" w:semiHidden="1" w:unhideWhenUsed="1"/>
+    <w:lsdException w:name="Hashtag" w:semiHidden="1" w:unhideWhenUsed="1"/>
+    <w:lsdException w:name="Unresolved Mention" w:semiHidden="1" w:unhideWhenUsed="1"/>
   </w:latentStyles>
   <w:style w:type="paragraph" w:default="1" w:styleId="Normal">
     <w:name w:val="Normal"/>

</xml_diff>

<commit_message>
fixing UI of login
Signed-off-by: fxanhkhoa <fxanhkhoa@gmail.com>
</commit_message>
<xml_diff>
--- a/Documents/Tutorials/Install-Environment.docx
+++ b/Documents/Tutorials/Install-Environment.docx
@@ -457,63 +457,214 @@
     </w:p>
     <w:p>
       <w:pPr>
-        <w:rPr>
-          <w:rFonts w:ascii="Times New Roman" w:hAnsi="Times New Roman" w:cs="Times New Roman"/>
-        </w:rPr>
-      </w:pPr>
-      <w:r>
-        <w:rPr>
-          <w:rFonts w:ascii="Times New Roman" w:hAnsi="Times New Roman" w:cs="Times New Roman"/>
-        </w:rPr>
-        <w:t>NODEJS Restful-</w:t>
+        <w:pStyle w:val="ListParagraph"/>
+        <w:numPr>
+          <w:ilvl w:val="0"/>
+          <w:numId w:val="1"/>
+        </w:numPr>
+        <w:rPr>
+          <w:rFonts w:ascii="Times New Roman" w:hAnsi="Times New Roman" w:cs="Times New Roman"/>
+        </w:rPr>
+      </w:pPr>
+      <w:r>
+        <w:rPr>
+          <w:lang w:val="vi-VN"/>
+        </w:rPr>
+        <w:t>Step 5: Alternative way: In index.html add these:</w:t>
+      </w:r>
+    </w:p>
+    <w:p>
+      <w:pPr>
+        <w:pStyle w:val="ListParagraph"/>
+        <w:numPr>
+          <w:ilvl w:val="1"/>
+          <w:numId w:val="1"/>
+        </w:numPr>
+        <w:rPr>
+          <w:rFonts w:ascii="Times New Roman" w:hAnsi="Times New Roman" w:cs="Times New Roman"/>
+        </w:rPr>
+      </w:pPr>
+      <w:r>
+        <w:rPr>
+          <w:rFonts w:ascii="Times New Roman" w:hAnsi="Times New Roman" w:cs="Times New Roman"/>
+        </w:rPr>
+        <w:t xml:space="preserve">&lt;link </w:t>
       </w:r>
       <w:proofErr w:type="spellStart"/>
       <w:r>
         <w:rPr>
           <w:rFonts w:ascii="Times New Roman" w:hAnsi="Times New Roman" w:cs="Times New Roman"/>
         </w:rPr>
-        <w:t>api</w:t>
+        <w:t>rel</w:t>
       </w:r>
       <w:proofErr w:type="spellEnd"/>
-    </w:p>
-    <w:p>
-      <w:pPr>
-        <w:rPr>
-          <w:rFonts w:ascii="Times New Roman" w:hAnsi="Times New Roman" w:cs="Times New Roman"/>
-        </w:rPr>
-      </w:pPr>
-    </w:p>
-    <w:p>
-      <w:pPr>
-        <w:rPr>
-          <w:rFonts w:ascii="Times New Roman" w:hAnsi="Times New Roman" w:cs="Times New Roman"/>
-        </w:rPr>
-      </w:pPr>
-      <w:r>
-        <w:rPr>
-          <w:rFonts w:ascii="Times New Roman" w:hAnsi="Times New Roman" w:cs="Times New Roman"/>
-        </w:rPr>
-        <w:t>MONGODB</w:t>
-      </w:r>
-      <w:r>
-        <w:rPr>
-          <w:rFonts w:ascii="Times New Roman" w:hAnsi="Times New Roman" w:cs="Times New Roman"/>
-        </w:rPr>
-        <w:t xml:space="preserve"> (</w:t>
+      <w:r>
+        <w:rPr>
+          <w:rFonts w:ascii="Times New Roman" w:hAnsi="Times New Roman" w:cs="Times New Roman"/>
+        </w:rPr>
+        <w:t xml:space="preserve">="stylesheet" href="https://stackpath.bootstrapcdn.com/bootstrap/4.4.1/css/bootstrap.min.css" integrity="sha384-Vkoo8x4CGsO3+Hhxv8T/Q5PaXtkKtu6ug5TOeNV6gBiFeWPGFN9MuhOf23Q9Ifjh" </w:t>
       </w:r>
       <w:proofErr w:type="spellStart"/>
       <w:r>
         <w:rPr>
           <w:rFonts w:ascii="Times New Roman" w:hAnsi="Times New Roman" w:cs="Times New Roman"/>
         </w:rPr>
-        <w:t>ver</w:t>
+        <w:t>crossorigin</w:t>
       </w:r>
       <w:proofErr w:type="spellEnd"/>
       <w:r>
         <w:rPr>
           <w:rFonts w:ascii="Times New Roman" w:hAnsi="Times New Roman" w:cs="Times New Roman"/>
         </w:rPr>
-        <w:t xml:space="preserve"> 4.2.2)</w:t>
+        <w:t>="anonymous"&gt;</w:t>
+      </w:r>
+    </w:p>
+    <w:p>
+      <w:pPr>
+        <w:pStyle w:val="ListParagraph"/>
+        <w:numPr>
+          <w:ilvl w:val="1"/>
+          <w:numId w:val="1"/>
+        </w:numPr>
+        <w:rPr>
+          <w:rFonts w:ascii="Times New Roman" w:hAnsi="Times New Roman" w:cs="Times New Roman"/>
+        </w:rPr>
+      </w:pPr>
+      <w:r>
+        <w:rPr>
+          <w:rFonts w:ascii="Times New Roman" w:hAnsi="Times New Roman" w:cs="Times New Roman"/>
+        </w:rPr>
+        <w:t xml:space="preserve">&lt;script </w:t>
+      </w:r>
+      <w:proofErr w:type="spellStart"/>
+      <w:r>
+        <w:rPr>
+          <w:rFonts w:ascii="Times New Roman" w:hAnsi="Times New Roman" w:cs="Times New Roman"/>
+        </w:rPr>
+        <w:t>src</w:t>
+      </w:r>
+      <w:proofErr w:type="spellEnd"/>
+      <w:r>
+        <w:rPr>
+          <w:rFonts w:ascii="Times New Roman" w:hAnsi="Times New Roman" w:cs="Times New Roman"/>
+        </w:rPr>
+        <w:t xml:space="preserve">="https://code.jquery.com/jquery-3.4.1.slim.min.js" integrity="sha384-J6qa4849blE2+poT4WnyKhv5vZF5SrPo0iEjwBvKU7imGFAV0wwj1yYfoRSJoZ+n" </w:t>
+      </w:r>
+      <w:proofErr w:type="spellStart"/>
+      <w:r>
+        <w:rPr>
+          <w:rFonts w:ascii="Times New Roman" w:hAnsi="Times New Roman" w:cs="Times New Roman"/>
+        </w:rPr>
+        <w:t>crossorigin</w:t>
+      </w:r>
+      <w:proofErr w:type="spellEnd"/>
+      <w:r>
+        <w:rPr>
+          <w:rFonts w:ascii="Times New Roman" w:hAnsi="Times New Roman" w:cs="Times New Roman"/>
+        </w:rPr>
+        <w:t>="anonymous"&gt;&lt;/script&gt;</w:t>
+      </w:r>
+    </w:p>
+    <w:p>
+      <w:pPr>
+        <w:pStyle w:val="ListParagraph"/>
+        <w:numPr>
+          <w:ilvl w:val="1"/>
+          <w:numId w:val="1"/>
+        </w:numPr>
+        <w:rPr>
+          <w:rFonts w:ascii="Times New Roman" w:hAnsi="Times New Roman" w:cs="Times New Roman"/>
+        </w:rPr>
+      </w:pPr>
+      <w:r>
+        <w:rPr>
+          <w:rFonts w:ascii="Times New Roman" w:hAnsi="Times New Roman" w:cs="Times New Roman"/>
+        </w:rPr>
+        <w:t xml:space="preserve">&lt;script src="https://cdn.jsdelivr.net/npm/popper.js@1.16.0/dist/umd/popper.min.js" integrity="sha384-Q6E9RHvbIyZFJoft+2mJbHaEWldlvI9IOYy5n3zV9zzTtmI3UksdQRVvoxMfooAo" </w:t>
+      </w:r>
+      <w:proofErr w:type="spellStart"/>
+      <w:r>
+        <w:rPr>
+          <w:rFonts w:ascii="Times New Roman" w:hAnsi="Times New Roman" w:cs="Times New Roman"/>
+        </w:rPr>
+        <w:t>crossorigin</w:t>
+      </w:r>
+      <w:proofErr w:type="spellEnd"/>
+      <w:r>
+        <w:rPr>
+          <w:rFonts w:ascii="Times New Roman" w:hAnsi="Times New Roman" w:cs="Times New Roman"/>
+        </w:rPr>
+        <w:t>="anonymous"&gt;&lt;/script&gt;</w:t>
+      </w:r>
+    </w:p>
+    <w:p>
+      <w:pPr>
+        <w:pStyle w:val="ListParagraph"/>
+        <w:numPr>
+          <w:ilvl w:val="1"/>
+          <w:numId w:val="1"/>
+        </w:numPr>
+        <w:rPr>
+          <w:rFonts w:ascii="Times New Roman" w:hAnsi="Times New Roman" w:cs="Times New Roman"/>
+        </w:rPr>
+      </w:pPr>
+      <w:r>
+        <w:rPr>
+          <w:rFonts w:ascii="Times New Roman" w:hAnsi="Times New Roman" w:cs="Times New Roman"/>
+        </w:rPr>
+        <w:t xml:space="preserve">&lt;script src="https://stackpath.bootstrapcdn.com/bootstrap/4.4.1/js/bootstrap.min.js" integrity="sha384-wfSDF2E50Y2D1uUdj0O3uMBJnjuUD4Ih7YwaYd1iqfktj0Uod8GCExl3Og8ifwB6" </w:t>
+      </w:r>
+      <w:proofErr w:type="spellStart"/>
+      <w:r>
+        <w:rPr>
+          <w:rFonts w:ascii="Times New Roman" w:hAnsi="Times New Roman" w:cs="Times New Roman"/>
+        </w:rPr>
+        <w:t>crossorigin</w:t>
+      </w:r>
+      <w:proofErr w:type="spellEnd"/>
+      <w:r>
+        <w:rPr>
+          <w:rFonts w:ascii="Times New Roman" w:hAnsi="Times New Roman" w:cs="Times New Roman"/>
+        </w:rPr>
+        <w:t>="anonymous"&gt;&lt;/script&gt;</w:t>
+      </w:r>
+    </w:p>
+    <w:p>
+      <w:pPr>
+        <w:pStyle w:val="ListParagraph"/>
+        <w:numPr>
+          <w:ilvl w:val="1"/>
+          <w:numId w:val="1"/>
+        </w:numPr>
+        <w:rPr>
+          <w:rFonts w:ascii="Times New Roman" w:hAnsi="Times New Roman" w:cs="Times New Roman"/>
+        </w:rPr>
+      </w:pPr>
+      <w:r>
+        <w:rPr>
+          <w:rFonts w:ascii="Times New Roman" w:hAnsi="Times New Roman" w:cs="Times New Roman"/>
+          <w:lang w:val="vi-VN"/>
+        </w:rPr>
+        <w:t>Note: Css add in &lt;head&gt;&lt;/head&gt;</w:t>
+      </w:r>
+    </w:p>
+    <w:p>
+      <w:pPr>
+        <w:pStyle w:val="ListParagraph"/>
+        <w:numPr>
+          <w:ilvl w:val="1"/>
+          <w:numId w:val="1"/>
+        </w:numPr>
+        <w:rPr>
+          <w:rFonts w:ascii="Times New Roman" w:hAnsi="Times New Roman" w:cs="Times New Roman"/>
+        </w:rPr>
+      </w:pPr>
+      <w:r>
+        <w:rPr>
+          <w:rFonts w:ascii="Times New Roman" w:hAnsi="Times New Roman" w:cs="Times New Roman"/>
+          <w:lang w:val="vi-VN"/>
+        </w:rPr>
+        <w:t>Note: Script add after &lt;app-root&gt;&lt;/app-root&gt; in &lt;body&gt;&lt;/body&gt;</w:t>
       </w:r>
       <w:bookmarkStart w:id="0" w:name="_GoBack"/>
       <w:bookmarkEnd w:id="0"/>
@@ -524,6 +675,67 @@
           <w:rFonts w:ascii="Times New Roman" w:hAnsi="Times New Roman" w:cs="Times New Roman"/>
         </w:rPr>
       </w:pPr>
+      <w:r>
+        <w:rPr>
+          <w:rFonts w:ascii="Times New Roman" w:hAnsi="Times New Roman" w:cs="Times New Roman"/>
+        </w:rPr>
+        <w:t>NODEJS Restful-</w:t>
+      </w:r>
+      <w:proofErr w:type="spellStart"/>
+      <w:r>
+        <w:rPr>
+          <w:rFonts w:ascii="Times New Roman" w:hAnsi="Times New Roman" w:cs="Times New Roman"/>
+        </w:rPr>
+        <w:t>api</w:t>
+      </w:r>
+      <w:proofErr w:type="spellEnd"/>
+    </w:p>
+    <w:p>
+      <w:pPr>
+        <w:rPr>
+          <w:rFonts w:ascii="Times New Roman" w:hAnsi="Times New Roman" w:cs="Times New Roman"/>
+        </w:rPr>
+      </w:pPr>
+    </w:p>
+    <w:p>
+      <w:pPr>
+        <w:rPr>
+          <w:rFonts w:ascii="Times New Roman" w:hAnsi="Times New Roman" w:cs="Times New Roman"/>
+        </w:rPr>
+      </w:pPr>
+      <w:r>
+        <w:rPr>
+          <w:rFonts w:ascii="Times New Roman" w:hAnsi="Times New Roman" w:cs="Times New Roman"/>
+        </w:rPr>
+        <w:t>MONGODB</w:t>
+      </w:r>
+      <w:r>
+        <w:rPr>
+          <w:rFonts w:ascii="Times New Roman" w:hAnsi="Times New Roman" w:cs="Times New Roman"/>
+        </w:rPr>
+        <w:t xml:space="preserve"> (</w:t>
+      </w:r>
+      <w:proofErr w:type="spellStart"/>
+      <w:r>
+        <w:rPr>
+          <w:rFonts w:ascii="Times New Roman" w:hAnsi="Times New Roman" w:cs="Times New Roman"/>
+        </w:rPr>
+        <w:t>ver</w:t>
+      </w:r>
+      <w:proofErr w:type="spellEnd"/>
+      <w:r>
+        <w:rPr>
+          <w:rFonts w:ascii="Times New Roman" w:hAnsi="Times New Roman" w:cs="Times New Roman"/>
+        </w:rPr>
+        <w:t xml:space="preserve"> 4.2.2)</w:t>
+      </w:r>
+    </w:p>
+    <w:p>
+      <w:pPr>
+        <w:rPr>
+          <w:rFonts w:ascii="Times New Roman" w:hAnsi="Times New Roman" w:cs="Times New Roman"/>
+        </w:rPr>
+      </w:pPr>
     </w:p>
     <w:p>
       <w:pPr>
@@ -568,6 +780,7 @@
         <w:rPr>
           <w:rFonts w:ascii="Times New Roman" w:hAnsi="Times New Roman" w:cs="Times New Roman"/>
         </w:rPr>
+        <w:lastRenderedPageBreak/>
         <w:t>Tslib</w:t>
       </w:r>
       <w:proofErr w:type="spellEnd"/>
@@ -861,6 +1074,7 @@
     <w:lsdException w:name="HTML Sample" w:semiHidden="1" w:unhideWhenUsed="1"/>
     <w:lsdException w:name="HTML Typewriter" w:semiHidden="1" w:unhideWhenUsed="1"/>
     <w:lsdException w:name="HTML Variable" w:semiHidden="1" w:unhideWhenUsed="1"/>
+    <w:lsdException w:name="Normal Table" w:semiHidden="1" w:unhideWhenUsed="1"/>
     <w:lsdException w:name="annotation subject" w:semiHidden="1" w:unhideWhenUsed="1"/>
     <w:lsdException w:name="No List" w:semiHidden="1" w:unhideWhenUsed="1"/>
     <w:lsdException w:name="Outline List 1" w:semiHidden="1" w:unhideWhenUsed="1"/>
@@ -904,8 +1118,10 @@
     <w:lsdException w:name="Table Elegant" w:semiHidden="1" w:unhideWhenUsed="1"/>
     <w:lsdException w:name="Table Professional" w:semiHidden="1" w:unhideWhenUsed="1"/>
     <w:lsdException w:name="Table Subtle 1" w:semiHidden="1" w:unhideWhenUsed="1"/>
+    <w:lsdException w:name="Table Subtle 2" w:semiHidden="1" w:unhideWhenUsed="1"/>
     <w:lsdException w:name="Table Web 1" w:semiHidden="1" w:unhideWhenUsed="1"/>
     <w:lsdException w:name="Table Web 2" w:semiHidden="1" w:unhideWhenUsed="1"/>
+    <w:lsdException w:name="Table Web 3" w:semiHidden="1" w:unhideWhenUsed="1"/>
     <w:lsdException w:name="Balloon Text" w:semiHidden="1" w:unhideWhenUsed="1"/>
     <w:lsdException w:name="Table Grid" w:uiPriority="39"/>
     <w:lsdException w:name="Table Theme" w:semiHidden="1" w:unhideWhenUsed="1"/>

</xml_diff>